<commit_message>
added partial training of fft model
</commit_message>
<xml_diff>
--- a/devdocs/paperdraft.docx
+++ b/devdocs/paperdraft.docx
@@ -6,6 +6,8 @@
       <w:pPr>
         <w:pStyle w:val="Heading1"/>
       </w:pPr>
+      <w:bookmarkStart w:id="0" w:name="_GoBack"/>
+      <w:bookmarkEnd w:id="0"/>
       <w:r>
         <w:t>Introduction</w:t>
       </w:r>
@@ -408,28 +410,7 @@
         <w:t>methodologies</w:t>
       </w:r>
       <w:r>
-        <w:t>. Eventually, this automated</w:t>
-      </w:r>
-      <w:r>
-        <w:t xml:space="preserve"> </w:t>
-      </w:r>
-      <w:r>
-        <w:t>system would remove the need for the multiple work stations and staff providing significant cost</w:t>
-      </w:r>
-      <w:r>
-        <w:t xml:space="preserve"> </w:t>
-      </w:r>
-      <w:r>
-        <w:t>reductions for the community noise fly-over capability. The automated system also would provide</w:t>
-      </w:r>
-      <w:r>
-        <w:t xml:space="preserve"> </w:t>
-      </w:r>
-      <w:r>
-        <w:t>increased accuracy and consistency of the classification thus increased efficacy of the test for further</w:t>
-      </w:r>
-      <w:r>
-        <w:t xml:space="preserve"> </w:t>
+        <w:t xml:space="preserve">. Eventually, this automated system would remove the need for the multiple work stations and staff providing significant cost reductions for the community noise fly-over capability. The automated system also would provide increased accuracy and consistency of the classification thus increased efficacy of the test for further </w:t>
       </w:r>
       <w:r>
         <w:lastRenderedPageBreak/>
@@ -486,12 +467,7 @@
         <w:t>conclusions</w:t>
       </w:r>
       <w:r>
-        <w:t xml:space="preserve"> </w:t>
-      </w:r>
-      <w:bookmarkStart w:id="0" w:name="_GoBack"/>
-      <w:bookmarkEnd w:id="0"/>
-      <w:r>
-        <w:t xml:space="preserve">of the results and </w:t>
+        <w:t xml:space="preserve"> of the results and </w:t>
       </w:r>
       <w:r>
         <w:t xml:space="preserve">recommendations for additional work. </w:t>
@@ -566,13 +542,7 @@
     </w:p>
     <w:p>
       <w:r>
-        <w:t xml:space="preserve">Code of Federal Regulations. (2016). Title 14, Part 36, Noise Standards: Aircraft Type and Airworthiness Certification. Washington, D.C.: Federal Aviation </w:t>
-      </w:r>
-      <w:r>
-        <w:t>Administration</w:t>
-      </w:r>
-      <w:r>
-        <w:t>.</w:t>
+        <w:t>Code of Federal Regulations. (2016). Title 14, Part 36, Noise Standards: Aircraft Type and Airworthiness Certification. Washington, D.C.: Federal Aviation Administration.</w:t>
       </w:r>
     </w:p>
     <w:p>

</xml_diff>

<commit_message>
Adding comments reviewing paper draft
Added a few comments for sentences I'd like to see some clarification on. Also fixed a few typos.
</commit_message>
<xml_diff>
--- a/devdocs/paperdraft.docx
+++ b/devdocs/paperdraft.docx
@@ -1,6 +1,6 @@
 
 <file path=word/document.xml><?xml version="1.0" encoding="utf-8"?>
-<w:document xmlns:wpc="http://schemas.microsoft.com/office/word/2010/wordprocessingCanvas" xmlns:mc="http://schemas.openxmlformats.org/markup-compatibility/2006" xmlns:o="urn:schemas-microsoft-com:office:office" xmlns:r="http://schemas.openxmlformats.org/officeDocument/2006/relationships" xmlns:m="http://schemas.openxmlformats.org/officeDocument/2006/math" xmlns:v="urn:schemas-microsoft-com:vml" xmlns:wp14="http://schemas.microsoft.com/office/word/2010/wordprocessingDrawing" xmlns:wp="http://schemas.openxmlformats.org/drawingml/2006/wordprocessingDrawing" xmlns:w10="urn:schemas-microsoft-com:office:word" xmlns:w="http://schemas.openxmlformats.org/wordprocessingml/2006/main" xmlns:w14="http://schemas.microsoft.com/office/word/2010/wordml" xmlns:w15="http://schemas.microsoft.com/office/word/2012/wordml" xmlns:wpg="http://schemas.microsoft.com/office/word/2010/wordprocessingGroup" xmlns:wpi="http://schemas.microsoft.com/office/word/2010/wordprocessingInk" xmlns:wne="http://schemas.microsoft.com/office/word/2006/wordml" xmlns:wps="http://schemas.microsoft.com/office/word/2010/wordprocessingShape" mc:Ignorable="w14 w15 wp14">
+<w:document xmlns:wpc="http://schemas.microsoft.com/office/word/2010/wordprocessingCanvas" xmlns:cx="http://schemas.microsoft.com/office/drawing/2014/chartex" xmlns:cx1="http://schemas.microsoft.com/office/drawing/2015/9/8/chartex" xmlns:cx2="http://schemas.microsoft.com/office/drawing/2015/10/21/chartex" xmlns:cx3="http://schemas.microsoft.com/office/drawing/2016/5/9/chartex" xmlns:cx4="http://schemas.microsoft.com/office/drawing/2016/5/10/chartex" xmlns:cx5="http://schemas.microsoft.com/office/drawing/2016/5/11/chartex" xmlns:cx6="http://schemas.microsoft.com/office/drawing/2016/5/12/chartex" xmlns:cx7="http://schemas.microsoft.com/office/drawing/2016/5/13/chartex" xmlns:cx8="http://schemas.microsoft.com/office/drawing/2016/5/14/chartex" xmlns:mc="http://schemas.openxmlformats.org/markup-compatibility/2006" xmlns:aink="http://schemas.microsoft.com/office/drawing/2016/ink" xmlns:am3d="http://schemas.microsoft.com/office/drawing/2017/model3d" xmlns:o="urn:schemas-microsoft-com:office:office" xmlns:r="http://schemas.openxmlformats.org/officeDocument/2006/relationships" xmlns:m="http://schemas.openxmlformats.org/officeDocument/2006/math" xmlns:v="urn:schemas-microsoft-com:vml" xmlns:wp14="http://schemas.microsoft.com/office/word/2010/wordprocessingDrawing" xmlns:wp="http://schemas.openxmlformats.org/drawingml/2006/wordprocessingDrawing" xmlns:w10="urn:schemas-microsoft-com:office:word" xmlns:w="http://schemas.openxmlformats.org/wordprocessingml/2006/main" xmlns:w14="http://schemas.microsoft.com/office/word/2010/wordml" xmlns:w15="http://schemas.microsoft.com/office/word/2012/wordml" xmlns:w16cid="http://schemas.microsoft.com/office/word/2016/wordml/cid" xmlns:w16se="http://schemas.microsoft.com/office/word/2015/wordml/symex" xmlns:wpg="http://schemas.microsoft.com/office/word/2010/wordprocessingGroup" xmlns:wpi="http://schemas.microsoft.com/office/word/2010/wordprocessingInk" xmlns:wne="http://schemas.microsoft.com/office/word/2006/wordml" xmlns:wps="http://schemas.microsoft.com/office/word/2010/wordprocessingShape" mc:Ignorable="w14 w15 w16se w16cid wp14">
   <w:body>
     <w:p>
       <w:pPr>
@@ -24,10 +24,16 @@
         <w:t>requires extensive equipment and personnel to achieve efficient and effective results.</w:t>
       </w:r>
       <w:r>
-        <w:t xml:space="preserve"> The noise certification requirements are regulated by government agencies such as the Federal Aviation Administr</w:t>
-      </w:r>
-      <w:r>
-        <w:t>ation in the United States with FARS Part 36 (REF)</w:t>
+        <w:t xml:space="preserve"> The certification requirements are regulated by government agencies such as the Federal Aviation Administr</w:t>
+      </w:r>
+      <w:r>
+        <w:t>ation</w:t>
+      </w:r>
+      <w:r>
+        <w:t xml:space="preserve"> (FAA)</w:t>
+      </w:r>
+      <w:r>
+        <w:t xml:space="preserve"> in the United States with FARS Part 36 (REF)</w:t>
       </w:r>
       <w:r>
         <w:t>, the European Aviation Safety Agency in the European Union</w:t>
@@ -39,13 +45,45 @@
         <w:t xml:space="preserve"> (REF), and the Civil Aviation Administration of China in the People’s Republic of China.</w:t>
       </w:r>
       <w:r>
-        <w:t xml:space="preserve"> The required flight testing involves flying a test aircraft at low attitude over a test site, typically a rural airport, instrumented with acoustic sensors to record the noise levels of the aircraft </w:t>
-      </w:r>
-      <w:r>
-        <w:t xml:space="preserve">for various configurations comprised of different airframe configurations and engine power settings to simulated take-off, approach, and landing noise levels. </w:t>
-      </w:r>
-      <w:r>
-        <w:t>The noise data are processed for comparison the allowable limits as per the regulations where e</w:t>
+        <w:t xml:space="preserve"> </w:t>
+      </w:r>
+      <w:commentRangeStart w:id="0"/>
+      <w:r>
+        <w:t xml:space="preserve">The required flight testing involves flying a test aircraft at low </w:t>
+      </w:r>
+      <w:r>
+        <w:t>altitude</w:t>
+      </w:r>
+      <w:r>
+        <w:t xml:space="preserve"> over a test site, typically a rural airport, instrumented with acoustic sensors to record the noise levels of the aircraft </w:t>
+      </w:r>
+      <w:r>
+        <w:t>for various configurations comprised of different airframe configurations and engine power settings to simulated take-off, approach, and landing noise levels.</w:t>
+      </w:r>
+      <w:commentRangeEnd w:id="0"/>
+      <w:r>
+        <w:rPr>
+          <w:rStyle w:val="CommentReference"/>
+        </w:rPr>
+        <w:commentReference w:id="0"/>
+      </w:r>
+      <w:r>
+        <w:t xml:space="preserve"> </w:t>
+      </w:r>
+      <w:r>
+        <w:t>The noise data are processed for comparison</w:t>
+      </w:r>
+      <w:r>
+        <w:t xml:space="preserve"> to</w:t>
+      </w:r>
+      <w:r>
+        <w:t xml:space="preserve"> the allowable limits </w:t>
+      </w:r>
+      <w:r>
+        <w:t>established by</w:t>
+      </w:r>
+      <w:r>
+        <w:t xml:space="preserve"> the regulations where e</w:t>
       </w:r>
       <w:r>
         <w:t>xceeding the limits risks failing the</w:t>
@@ -101,16 +139,52 @@
         <w:t xml:space="preserve"> that would increase the measured and recorded noise levels of the aircraft. </w:t>
       </w:r>
       <w:r>
-        <w:t>Typical sources of the environmental noise contamination include bird chirps and other wildlife/livestock vocalizations, insect noises, traffic noise, and aircraft noise from other than the test airplane.</w:t>
+        <w:t xml:space="preserve">Typical sources of the environmental noise contamination include bird chirps and other wildlife/livestock vocalizations, insect noises, </w:t>
+      </w:r>
+      <w:r>
+        <w:t>the sound of traffic</w:t>
+      </w:r>
+      <w:r>
+        <w:t xml:space="preserve">, and aircraft </w:t>
+      </w:r>
+      <w:r>
+        <w:t>sound</w:t>
+      </w:r>
+      <w:r>
+        <w:t>s</w:t>
+      </w:r>
+      <w:r>
+        <w:t xml:space="preserve"> from </w:t>
+      </w:r>
+      <w:r>
+        <w:t xml:space="preserve">flights </w:t>
+      </w:r>
+      <w:r>
+        <w:t>other than the test airplane.</w:t>
       </w:r>
       <w:r>
         <w:t xml:space="preserve"> The noise monitors can </w:t>
       </w:r>
       <w:r>
-        <w:t>alert testing staff to presences of the noise contamination such that corrective action can be taken</w:t>
-      </w:r>
-      <w:r>
-        <w:t xml:space="preserve"> such as voiding the condition and requesting a repeat run, </w:t>
+        <w:t xml:space="preserve">alert testing staff to </w:t>
+      </w:r>
+      <w:r>
+        <w:t xml:space="preserve">the </w:t>
+      </w:r>
+      <w:r>
+        <w:t>presence of noise contamination such that corrective action can be taken</w:t>
+      </w:r>
+      <w:r>
+        <w:t>.</w:t>
+      </w:r>
+      <w:r>
+        <w:t xml:space="preserve"> </w:t>
+      </w:r>
+      <w:r>
+        <w:t xml:space="preserve">These actions include </w:t>
+      </w:r>
+      <w:r>
+        <w:t xml:space="preserve">voiding the condition and requesting a repeat run, </w:t>
       </w:r>
       <w:r>
         <w:t xml:space="preserve">requesting a delay in the arrival of the test aircraft, and </w:t>
@@ -119,7 +193,13 @@
         <w:t xml:space="preserve">proactive </w:t>
       </w:r>
       <w:r>
-        <w:t xml:space="preserve">remove of biological </w:t>
+        <w:t>remov</w:t>
+      </w:r>
+      <w:r>
+        <w:t>al</w:t>
+      </w:r>
+      <w:r>
+        <w:t xml:space="preserve"> of biological </w:t>
       </w:r>
       <w:r>
         <w:t>sources. This approach is cos</w:t>
@@ -288,7 +368,19 @@
         <w:ind w:firstLine="360"/>
       </w:pPr>
       <w:r>
-        <w:t>An automated system is desired that can overcome the costs and limit</w:t>
+        <w:t xml:space="preserve">An automated system is desired that can </w:t>
+      </w:r>
+      <w:r>
+        <w:t>minimize</w:t>
+      </w:r>
+      <w:r>
+        <w:t xml:space="preserve"> the costs and </w:t>
+      </w:r>
+      <w:r>
+        <w:t xml:space="preserve">overcome the </w:t>
+      </w:r>
+      <w:r>
+        <w:t>limit</w:t>
       </w:r>
       <w:r>
         <w:t>ations of the existing solution.</w:t>
@@ -309,7 +401,13 @@
         <w:t>system would be</w:t>
       </w:r>
       <w:r>
-        <w:t xml:space="preserve"> to detect, or classify, the presence of environmental noise contamination in the acoustic signals as they are acquired. Furthermore, from that classification, to provide guidance whether the contamination has corrupted the data, whether the flight condition should be repeated, or to react and remove the noise sources before the airplane is on-condition and thus avoid repeating the condition.</w:t>
+        <w:t xml:space="preserve"> to detect, or classify, the presence of environmental noise contamination in the acoustic signals as they are acquired. Furthermore, from that classification, </w:t>
+      </w:r>
+      <w:r>
+        <w:t xml:space="preserve">it would also </w:t>
+      </w:r>
+      <w:r>
+        <w:t>provide guidance whether the contamination has corrupted the data, whether the flight condition should be repeated, or to react and remove the noise sources before the airplane is on-condition and thus avoid repeating the condition.</w:t>
       </w:r>
       <w:r>
         <w:t xml:space="preserve"> The work presented here </w:t>
@@ -318,32 +416,52 @@
         <w:t>is limited</w:t>
       </w:r>
       <w:r>
-        <w:t xml:space="preserve"> the first step in the creation of such an automated system by studying the </w:t>
-      </w:r>
-      <w:r>
-        <w:t xml:space="preserve">feasibility of machine learning algorithms to detect biological noise contamination is recorded acoustic signals that contain only ambient noise and </w:t>
+        <w:t xml:space="preserve"> </w:t>
+      </w:r>
+      <w:r>
+        <w:t xml:space="preserve">to </w:t>
+      </w:r>
+      <w:r>
+        <w:t xml:space="preserve">the first step in the creation of such an automated system by studying the </w:t>
+      </w:r>
+      <w:r>
+        <w:t xml:space="preserve">feasibility of machine learning algorithms to detect biological noise contamination is recorded acoustic signals that </w:t>
       </w:r>
       <w:r>
         <w:lastRenderedPageBreak/>
-        <w:t xml:space="preserve">aircraft noise. </w:t>
-      </w:r>
-      <w:r>
-        <w:t xml:space="preserve">Thus, this work is limited to creating and evaluating different feature sets derived from the signals and classification algorithms on recorded data with known classifications. </w:t>
-      </w:r>
-      <w:r>
-        <w:t xml:space="preserve">Eventually, </w:t>
-      </w:r>
-      <w:r>
-        <w:t>the fully developed</w:t>
-      </w:r>
-      <w:r>
-        <w:t xml:space="preserve"> automated system would remove the need for the multiple work stations and staff providing significant cost reductions for the community noise fly-over capabil</w:t>
-      </w:r>
-      <w:r>
-        <w:t>ity. The automated system also c</w:t>
-      </w:r>
-      <w:r>
-        <w:t>ould provide increased accuracy and consistency of the classification thus increased efficacy of the test for further significant cost reductions. The detector should alert community noise test crews of the presence of environmental noise contamination continually, in real-time, thus allowing them to respond by either removing the sources from the measurement area before the arrival of the airplane or by declaring the on-condition recording out of tolerance and requesting a repeat of the condition</w:t>
+        <w:t xml:space="preserve">contain only ambient noise and aircraft noise. </w:t>
+      </w:r>
+      <w:r>
+        <w:t xml:space="preserve">Thus, this work is limited to creating and evaluating different feature sets derived from the signals and </w:t>
+      </w:r>
+      <w:r>
+        <w:t xml:space="preserve">supervised </w:t>
+      </w:r>
+      <w:r>
+        <w:t>classification algorithms on recorded data.</w:t>
+      </w:r>
+      <w:r>
+        <w:t xml:space="preserve"> </w:t>
+      </w:r>
+      <w:r>
+        <w:t>T</w:t>
+      </w:r>
+      <w:r>
+        <w:t xml:space="preserve">he fully developed automated system would remove the need for the multiple work stations and staff providing significant cost reductions for the community noise fly-over capability. The automated system also could provide increased accuracy and consistency of the classification thus increased efficacy of the test for further significant cost reductions. The detector should alert community noise test crews of the presence of environmental noise contamination continually, in real-time, </w:t>
+      </w:r>
+      <w:commentRangeStart w:id="1"/>
+      <w:r>
+        <w:t xml:space="preserve">thus </w:t>
+      </w:r>
+      <w:commentRangeEnd w:id="1"/>
+      <w:r>
+        <w:rPr>
+          <w:rStyle w:val="CommentReference"/>
+        </w:rPr>
+        <w:commentReference w:id="1"/>
+      </w:r>
+      <w:r>
+        <w:t>allowing them to respond by either removing the sources from the measurement area before the arrival of the airplane or by declaring the on-condition recording out of tolerance and requesting a repeat of the condition</w:t>
       </w:r>
     </w:p>
     <w:p>
@@ -360,7 +478,11 @@
         <w:t>lists the algorithms investigate here</w:t>
       </w:r>
       <w:r>
-        <w:t xml:space="preserve">. This is followed by a description of </w:t>
+        <w:t xml:space="preserve">. </w:t>
+      </w:r>
+      <w:commentRangeStart w:id="2"/>
+      <w:r>
+        <w:t xml:space="preserve">This is followed by a description of </w:t>
       </w:r>
       <w:r>
         <w:t xml:space="preserve">processing applied to an example set of data and </w:t>
@@ -375,7 +497,17 @@
         <w:t xml:space="preserve"> of the</w:t>
       </w:r>
       <w:r>
-        <w:t xml:space="preserve"> various techniques investigated. Finally, this paper </w:t>
+        <w:t xml:space="preserve"> various techniques investigated.</w:t>
+      </w:r>
+      <w:commentRangeEnd w:id="2"/>
+      <w:r>
+        <w:rPr>
+          <w:rStyle w:val="CommentReference"/>
+        </w:rPr>
+        <w:commentReference w:id="2"/>
+      </w:r>
+      <w:r>
+        <w:t xml:space="preserve"> Finally, this paper </w:t>
       </w:r>
       <w:r>
         <w:t xml:space="preserve">finishes with a discussion of </w:t>
@@ -523,6 +655,8 @@
       <w:r>
         <w:t xml:space="preserve"> provided by Boeing</w:t>
       </w:r>
+      <w:bookmarkStart w:id="3" w:name="_GoBack"/>
+      <w:bookmarkEnd w:id="3"/>
     </w:p>
     <w:p>
       <w:r>
@@ -605,21 +739,17 @@
       <w:r>
         <w:t xml:space="preserve"> common raven, sparrow, </w:t>
       </w:r>
-      <w:proofErr w:type="spellStart"/>
-      <w:r>
-        <w:t>steller</w:t>
-      </w:r>
-      <w:proofErr w:type="spellEnd"/>
-      <w:r>
-        <w:t xml:space="preserve"> jay, and yellow </w:t>
-      </w:r>
-      <w:proofErr w:type="spellStart"/>
-      <w:r>
-        <w:t>rumped</w:t>
-      </w:r>
-      <w:proofErr w:type="spellEnd"/>
-      <w:r>
-        <w:t xml:space="preserve"> warbler</w:t>
+      <w:r>
+        <w:t>Steller’s</w:t>
+      </w:r>
+      <w:r>
+        <w:t xml:space="preserve"> jay, and yellow</w:t>
+      </w:r>
+      <w:r>
+        <w:t>-</w:t>
+      </w:r>
+      <w:r>
+        <w:t>rumped warbler</w:t>
       </w:r>
       <w:r>
         <w:t xml:space="preserve"> vocalizations and were simple audio recording with no known information about the </w:t>
@@ -630,19 +760,11 @@
       <w:r>
         <w:t xml:space="preserve">The </w:t>
       </w:r>
-      <w:proofErr w:type="spellStart"/>
-      <w:r>
-        <w:t>steller</w:t>
-      </w:r>
-      <w:proofErr w:type="spellEnd"/>
-      <w:r>
-        <w:t xml:space="preserve"> jay signature was recorded at a sampling rate of 16 kHz and the remaining five were recorded at 44.1 kHz. All of the NPS data is resampled to match the sampling rate of the aircraft signatures provided from </w:t>
-      </w:r>
-      <w:r>
-        <w:t>Boeing Test &amp; Evaluation</w:t>
-      </w:r>
-      <w:r>
-        <w:t>.</w:t>
+      <w:r>
+        <w:t>Steller’s</w:t>
+      </w:r>
+      <w:r>
+        <w:t xml:space="preserve"> jay signature was recorded at a sampling rate of 16 kHz and the remaining five were recorded at 44.1 kHz. All of the NPS data is resampled to match the sampling rate of the aircraft signatures provided from Boeing Test &amp; Evaluation.</w:t>
       </w:r>
       <w:r>
         <w:t xml:space="preserve"> </w:t>
@@ -650,8 +772,6 @@
     </w:p>
     <w:p/>
     <w:p>
-      <w:bookmarkStart w:id="0" w:name="_GoBack"/>
-      <w:bookmarkEnd w:id="0"/>
       <w:r>
         <w:t>Describe how signals where split into test blocks (each test block is an observation is statistical terminology)</w:t>
       </w:r>
@@ -795,7 +915,7 @@
       <w:r>
         <w:t xml:space="preserve">. </w:t>
       </w:r>
-      <w:hyperlink r:id="rId5" w:history="1">
+      <w:hyperlink r:id="rId8" w:history="1">
         <w:r>
           <w:rPr>
             <w:rStyle w:val="Hyperlink"/>
@@ -826,8 +946,80 @@
 </w:document>
 </file>
 
+<file path=word/comments.xml><?xml version="1.0" encoding="utf-8"?>
+<w:comments xmlns:wpc="http://schemas.microsoft.com/office/word/2010/wordprocessingCanvas" xmlns:cx="http://schemas.microsoft.com/office/drawing/2014/chartex" xmlns:cx1="http://schemas.microsoft.com/office/drawing/2015/9/8/chartex" xmlns:cx2="http://schemas.microsoft.com/office/drawing/2015/10/21/chartex" xmlns:cx3="http://schemas.microsoft.com/office/drawing/2016/5/9/chartex" xmlns:cx4="http://schemas.microsoft.com/office/drawing/2016/5/10/chartex" xmlns:cx5="http://schemas.microsoft.com/office/drawing/2016/5/11/chartex" xmlns:cx6="http://schemas.microsoft.com/office/drawing/2016/5/12/chartex" xmlns:cx7="http://schemas.microsoft.com/office/drawing/2016/5/13/chartex" xmlns:cx8="http://schemas.microsoft.com/office/drawing/2016/5/14/chartex" xmlns:mc="http://schemas.openxmlformats.org/markup-compatibility/2006" xmlns:aink="http://schemas.microsoft.com/office/drawing/2016/ink" xmlns:am3d="http://schemas.microsoft.com/office/drawing/2017/model3d" xmlns:o="urn:schemas-microsoft-com:office:office" xmlns:r="http://schemas.openxmlformats.org/officeDocument/2006/relationships" xmlns:m="http://schemas.openxmlformats.org/officeDocument/2006/math" xmlns:v="urn:schemas-microsoft-com:vml" xmlns:wp14="http://schemas.microsoft.com/office/word/2010/wordprocessingDrawing" xmlns:wp="http://schemas.openxmlformats.org/drawingml/2006/wordprocessingDrawing" xmlns:w10="urn:schemas-microsoft-com:office:word" xmlns:w="http://schemas.openxmlformats.org/wordprocessingml/2006/main" xmlns:w14="http://schemas.microsoft.com/office/word/2010/wordml" xmlns:w15="http://schemas.microsoft.com/office/word/2012/wordml" xmlns:w16cid="http://schemas.microsoft.com/office/word/2016/wordml/cid" xmlns:w16se="http://schemas.microsoft.com/office/word/2015/wordml/symex" xmlns:wpg="http://schemas.microsoft.com/office/word/2010/wordprocessingGroup" xmlns:wpi="http://schemas.microsoft.com/office/word/2010/wordprocessingInk" xmlns:wne="http://schemas.microsoft.com/office/word/2006/wordml" xmlns:wps="http://schemas.microsoft.com/office/word/2010/wordprocessingShape" mc:Ignorable="w14 w15 w16se w16cid wp14">
+  <w:comment w:id="0" w:author="Sean" w:date="2019-01-20T11:38:00Z" w:initials="S">
+    <w:p>
+      <w:pPr>
+        <w:pStyle w:val="CommentText"/>
+      </w:pPr>
+      <w:r>
+        <w:rPr>
+          <w:rStyle w:val="CommentReference"/>
+        </w:rPr>
+        <w:annotationRef/>
+      </w:r>
+      <w:r>
+        <w:t>This sentence is quite a lot to digest, could it be broken up into smaller pieces?</w:t>
+      </w:r>
+    </w:p>
+  </w:comment>
+  <w:comment w:id="1" w:author="Sean" w:date="2019-01-20T11:53:00Z" w:initials="S">
+    <w:p>
+      <w:pPr>
+        <w:pStyle w:val="CommentText"/>
+      </w:pPr>
+      <w:r>
+        <w:rPr>
+          <w:rStyle w:val="CommentReference"/>
+        </w:rPr>
+        <w:annotationRef/>
+      </w:r>
+      <w:r>
+        <w:t>Don’t use thus so often.</w:t>
+      </w:r>
+    </w:p>
+  </w:comment>
+  <w:comment w:id="2" w:author="Sean" w:date="2019-01-20T11:54:00Z" w:initials="S">
+    <w:p>
+      <w:pPr>
+        <w:pStyle w:val="CommentText"/>
+      </w:pPr>
+      <w:r>
+        <w:rPr>
+          <w:rStyle w:val="CommentReference"/>
+        </w:rPr>
+        <w:annotationRef/>
+      </w:r>
+      <w:r>
+        <w:rPr>
+          <w:rStyle w:val="CommentReference"/>
+        </w:rPr>
+        <w:t>I found this sentence to be confusing. The section you’re describing is the one where we explain how we generated feature sets and how we evaluated model performance, right?</w:t>
+      </w:r>
+    </w:p>
+  </w:comment>
+</w:comments>
+</file>
+
+<file path=word/commentsExtended.xml><?xml version="1.0" encoding="utf-8"?>
+<w15:commentsEx xmlns:wpc="http://schemas.microsoft.com/office/word/2010/wordprocessingCanvas" xmlns:cx="http://schemas.microsoft.com/office/drawing/2014/chartex" xmlns:cx1="http://schemas.microsoft.com/office/drawing/2015/9/8/chartex" xmlns:cx2="http://schemas.microsoft.com/office/drawing/2015/10/21/chartex" xmlns:cx3="http://schemas.microsoft.com/office/drawing/2016/5/9/chartex" xmlns:cx4="http://schemas.microsoft.com/office/drawing/2016/5/10/chartex" xmlns:cx5="http://schemas.microsoft.com/office/drawing/2016/5/11/chartex" xmlns:cx6="http://schemas.microsoft.com/office/drawing/2016/5/12/chartex" xmlns:cx7="http://schemas.microsoft.com/office/drawing/2016/5/13/chartex" xmlns:cx8="http://schemas.microsoft.com/office/drawing/2016/5/14/chartex" xmlns:mc="http://schemas.openxmlformats.org/markup-compatibility/2006" xmlns:aink="http://schemas.microsoft.com/office/drawing/2016/ink" xmlns:am3d="http://schemas.microsoft.com/office/drawing/2017/model3d" xmlns:o="urn:schemas-microsoft-com:office:office" xmlns:r="http://schemas.openxmlformats.org/officeDocument/2006/relationships" xmlns:m="http://schemas.openxmlformats.org/officeDocument/2006/math" xmlns:v="urn:schemas-microsoft-com:vml" xmlns:wp14="http://schemas.microsoft.com/office/word/2010/wordprocessingDrawing" xmlns:wp="http://schemas.openxmlformats.org/drawingml/2006/wordprocessingDrawing" xmlns:w10="urn:schemas-microsoft-com:office:word" xmlns:w="http://schemas.openxmlformats.org/wordprocessingml/2006/main" xmlns:w14="http://schemas.microsoft.com/office/word/2010/wordml" xmlns:w15="http://schemas.microsoft.com/office/word/2012/wordml" xmlns:w16cid="http://schemas.microsoft.com/office/word/2016/wordml/cid" xmlns:w16se="http://schemas.microsoft.com/office/word/2015/wordml/symex" xmlns:wpg="http://schemas.microsoft.com/office/word/2010/wordprocessingGroup" xmlns:wpi="http://schemas.microsoft.com/office/word/2010/wordprocessingInk" xmlns:wne="http://schemas.microsoft.com/office/word/2006/wordml" xmlns:wps="http://schemas.microsoft.com/office/word/2010/wordprocessingShape" mc:Ignorable="w14 w15 w16se w16cid wp14">
+  <w15:commentEx w15:paraId="3B5AFC76" w15:done="0"/>
+  <w15:commentEx w15:paraId="15D86C55" w15:done="0"/>
+  <w15:commentEx w15:paraId="0650D447" w15:done="0"/>
+</w15:commentsEx>
+</file>
+
+<file path=word/commentsIds.xml><?xml version="1.0" encoding="utf-8"?>
+<w16cid:commentsIds xmlns:wpc="http://schemas.microsoft.com/office/word/2010/wordprocessingCanvas" xmlns:cx="http://schemas.microsoft.com/office/drawing/2014/chartex" xmlns:cx1="http://schemas.microsoft.com/office/drawing/2015/9/8/chartex" xmlns:cx2="http://schemas.microsoft.com/office/drawing/2015/10/21/chartex" xmlns:cx3="http://schemas.microsoft.com/office/drawing/2016/5/9/chartex" xmlns:cx4="http://schemas.microsoft.com/office/drawing/2016/5/10/chartex" xmlns:cx5="http://schemas.microsoft.com/office/drawing/2016/5/11/chartex" xmlns:cx6="http://schemas.microsoft.com/office/drawing/2016/5/12/chartex" xmlns:cx7="http://schemas.microsoft.com/office/drawing/2016/5/13/chartex" xmlns:cx8="http://schemas.microsoft.com/office/drawing/2016/5/14/chartex" xmlns:mc="http://schemas.openxmlformats.org/markup-compatibility/2006" xmlns:aink="http://schemas.microsoft.com/office/drawing/2016/ink" xmlns:am3d="http://schemas.microsoft.com/office/drawing/2017/model3d" xmlns:o="urn:schemas-microsoft-com:office:office" xmlns:r="http://schemas.openxmlformats.org/officeDocument/2006/relationships" xmlns:m="http://schemas.openxmlformats.org/officeDocument/2006/math" xmlns:v="urn:schemas-microsoft-com:vml" xmlns:wp14="http://schemas.microsoft.com/office/word/2010/wordprocessingDrawing" xmlns:wp="http://schemas.openxmlformats.org/drawingml/2006/wordprocessingDrawing" xmlns:w10="urn:schemas-microsoft-com:office:word" xmlns:w="http://schemas.openxmlformats.org/wordprocessingml/2006/main" xmlns:w14="http://schemas.microsoft.com/office/word/2010/wordml" xmlns:w15="http://schemas.microsoft.com/office/word/2012/wordml" xmlns:w16cid="http://schemas.microsoft.com/office/word/2016/wordml/cid" xmlns:w16se="http://schemas.microsoft.com/office/word/2015/wordml/symex" xmlns:wpg="http://schemas.microsoft.com/office/word/2010/wordprocessingGroup" xmlns:wpi="http://schemas.microsoft.com/office/word/2010/wordprocessingInk" xmlns:wne="http://schemas.microsoft.com/office/word/2006/wordml" xmlns:wps="http://schemas.microsoft.com/office/word/2010/wordprocessingShape" mc:Ignorable="w14 w15 w16se w16cid wp14">
+  <w16cid:commentId w16cid:paraId="3B5AFC76" w16cid:durableId="1FEEDC35"/>
+  <w16cid:commentId w16cid:paraId="15D86C55" w16cid:durableId="1FEEDFA8"/>
+  <w16cid:commentId w16cid:paraId="0650D447" w16cid:durableId="1FEEE00A"/>
+</w16cid:commentsIds>
+</file>
+
 <file path=word/numbering.xml><?xml version="1.0" encoding="utf-8"?>
-<w:numbering xmlns:wpc="http://schemas.microsoft.com/office/word/2010/wordprocessingCanvas" xmlns:mc="http://schemas.openxmlformats.org/markup-compatibility/2006" xmlns:o="urn:schemas-microsoft-com:office:office" xmlns:r="http://schemas.openxmlformats.org/officeDocument/2006/relationships" xmlns:m="http://schemas.openxmlformats.org/officeDocument/2006/math" xmlns:v="urn:schemas-microsoft-com:vml" xmlns:wp14="http://schemas.microsoft.com/office/word/2010/wordprocessingDrawing" xmlns:wp="http://schemas.openxmlformats.org/drawingml/2006/wordprocessingDrawing" xmlns:w10="urn:schemas-microsoft-com:office:word" xmlns:w="http://schemas.openxmlformats.org/wordprocessingml/2006/main" xmlns:w14="http://schemas.microsoft.com/office/word/2010/wordml" xmlns:w15="http://schemas.microsoft.com/office/word/2012/wordml" xmlns:wpg="http://schemas.microsoft.com/office/word/2010/wordprocessingGroup" xmlns:wpi="http://schemas.microsoft.com/office/word/2010/wordprocessingInk" xmlns:wne="http://schemas.microsoft.com/office/word/2006/wordml" xmlns:wps="http://schemas.microsoft.com/office/word/2010/wordprocessingShape" mc:Ignorable="w14 w15 wp14">
+<w:numbering xmlns:wpc="http://schemas.microsoft.com/office/word/2010/wordprocessingCanvas" xmlns:cx="http://schemas.microsoft.com/office/drawing/2014/chartex" xmlns:cx1="http://schemas.microsoft.com/office/drawing/2015/9/8/chartex" xmlns:cx2="http://schemas.microsoft.com/office/drawing/2015/10/21/chartex" xmlns:cx3="http://schemas.microsoft.com/office/drawing/2016/5/9/chartex" xmlns:cx4="http://schemas.microsoft.com/office/drawing/2016/5/10/chartex" xmlns:cx5="http://schemas.microsoft.com/office/drawing/2016/5/11/chartex" xmlns:cx6="http://schemas.microsoft.com/office/drawing/2016/5/12/chartex" xmlns:cx7="http://schemas.microsoft.com/office/drawing/2016/5/13/chartex" xmlns:cx8="http://schemas.microsoft.com/office/drawing/2016/5/14/chartex" xmlns:mc="http://schemas.openxmlformats.org/markup-compatibility/2006" xmlns:aink="http://schemas.microsoft.com/office/drawing/2016/ink" xmlns:am3d="http://schemas.microsoft.com/office/drawing/2017/model3d" xmlns:o="urn:schemas-microsoft-com:office:office" xmlns:r="http://schemas.openxmlformats.org/officeDocument/2006/relationships" xmlns:m="http://schemas.openxmlformats.org/officeDocument/2006/math" xmlns:v="urn:schemas-microsoft-com:vml" xmlns:wp14="http://schemas.microsoft.com/office/word/2010/wordprocessingDrawing" xmlns:wp="http://schemas.openxmlformats.org/drawingml/2006/wordprocessingDrawing" xmlns:w10="urn:schemas-microsoft-com:office:word" xmlns:w="http://schemas.openxmlformats.org/wordprocessingml/2006/main" xmlns:w14="http://schemas.microsoft.com/office/word/2010/wordml" xmlns:w15="http://schemas.microsoft.com/office/word/2012/wordml" xmlns:w16cid="http://schemas.microsoft.com/office/word/2016/wordml/cid" xmlns:w16se="http://schemas.microsoft.com/office/word/2015/wordml/symex" xmlns:wpg="http://schemas.microsoft.com/office/word/2010/wordprocessingGroup" xmlns:wpi="http://schemas.microsoft.com/office/word/2010/wordprocessingInk" xmlns:wne="http://schemas.microsoft.com/office/word/2006/wordml" xmlns:wps="http://schemas.microsoft.com/office/word/2010/wordprocessingShape" mc:Ignorable="w14 w15 w16se w16cid wp14">
   <w:abstractNum w:abstractNumId="0" w15:restartNumberingAfterBreak="0">
     <w:nsid w:val="21AC75C6"/>
     <w:multiLevelType w:val="hybridMultilevel"/>
@@ -1295,8 +1487,16 @@
 </w:numbering>
 </file>
 
+<file path=word/people.xml><?xml version="1.0" encoding="utf-8"?>
+<w15:people xmlns:wpc="http://schemas.microsoft.com/office/word/2010/wordprocessingCanvas" xmlns:cx="http://schemas.microsoft.com/office/drawing/2014/chartex" xmlns:cx1="http://schemas.microsoft.com/office/drawing/2015/9/8/chartex" xmlns:cx2="http://schemas.microsoft.com/office/drawing/2015/10/21/chartex" xmlns:cx3="http://schemas.microsoft.com/office/drawing/2016/5/9/chartex" xmlns:cx4="http://schemas.microsoft.com/office/drawing/2016/5/10/chartex" xmlns:cx5="http://schemas.microsoft.com/office/drawing/2016/5/11/chartex" xmlns:cx6="http://schemas.microsoft.com/office/drawing/2016/5/12/chartex" xmlns:cx7="http://schemas.microsoft.com/office/drawing/2016/5/13/chartex" xmlns:cx8="http://schemas.microsoft.com/office/drawing/2016/5/14/chartex" xmlns:mc="http://schemas.openxmlformats.org/markup-compatibility/2006" xmlns:aink="http://schemas.microsoft.com/office/drawing/2016/ink" xmlns:am3d="http://schemas.microsoft.com/office/drawing/2017/model3d" xmlns:o="urn:schemas-microsoft-com:office:office" xmlns:r="http://schemas.openxmlformats.org/officeDocument/2006/relationships" xmlns:m="http://schemas.openxmlformats.org/officeDocument/2006/math" xmlns:v="urn:schemas-microsoft-com:vml" xmlns:wp14="http://schemas.microsoft.com/office/word/2010/wordprocessingDrawing" xmlns:wp="http://schemas.openxmlformats.org/drawingml/2006/wordprocessingDrawing" xmlns:w10="urn:schemas-microsoft-com:office:word" xmlns:w="http://schemas.openxmlformats.org/wordprocessingml/2006/main" xmlns:w14="http://schemas.microsoft.com/office/word/2010/wordml" xmlns:w15="http://schemas.microsoft.com/office/word/2012/wordml" xmlns:w16cid="http://schemas.microsoft.com/office/word/2016/wordml/cid" xmlns:w16se="http://schemas.microsoft.com/office/word/2015/wordml/symex" xmlns:wpg="http://schemas.microsoft.com/office/word/2010/wordprocessingGroup" xmlns:wpi="http://schemas.microsoft.com/office/word/2010/wordprocessingInk" xmlns:wne="http://schemas.microsoft.com/office/word/2006/wordml" xmlns:wps="http://schemas.microsoft.com/office/word/2010/wordprocessingShape" mc:Ignorable="w14 w15 w16se w16cid wp14">
+  <w15:person w15:author="Sean">
+    <w15:presenceInfo w15:providerId="None" w15:userId="Sean"/>
+  </w15:person>
+</w15:people>
+</file>
+
 <file path=word/styles.xml><?xml version="1.0" encoding="utf-8"?>
-<w:styles xmlns:mc="http://schemas.openxmlformats.org/markup-compatibility/2006" xmlns:r="http://schemas.openxmlformats.org/officeDocument/2006/relationships" xmlns:w="http://schemas.openxmlformats.org/wordprocessingml/2006/main" xmlns:w14="http://schemas.microsoft.com/office/word/2010/wordml" xmlns:w15="http://schemas.microsoft.com/office/word/2012/wordml" mc:Ignorable="w14 w15">
+<w:styles xmlns:mc="http://schemas.openxmlformats.org/markup-compatibility/2006" xmlns:r="http://schemas.openxmlformats.org/officeDocument/2006/relationships" xmlns:w="http://schemas.openxmlformats.org/wordprocessingml/2006/main" xmlns:w14="http://schemas.microsoft.com/office/word/2010/wordml" xmlns:w15="http://schemas.microsoft.com/office/word/2012/wordml" xmlns:w16cid="http://schemas.microsoft.com/office/word/2016/wordml/cid" xmlns:w16se="http://schemas.microsoft.com/office/word/2015/wordml/symex" mc:Ignorable="w14 w15 w16se w16cid">
   <w:docDefaults>
     <w:rPrDefault>
       <w:rPr>
@@ -1312,7 +1512,7 @@
       </w:pPr>
     </w:pPrDefault>
   </w:docDefaults>
-  <w:latentStyles w:defLockedState="0" w:defUIPriority="99" w:defSemiHidden="0" w:defUnhideWhenUsed="0" w:defQFormat="0" w:count="371">
+  <w:latentStyles w:defLockedState="0" w:defUIPriority="99" w:defSemiHidden="0" w:defUnhideWhenUsed="0" w:defQFormat="0" w:count="375">
     <w:lsdException w:name="Normal" w:uiPriority="0" w:qFormat="1"/>
     <w:lsdException w:name="heading 1" w:uiPriority="9" w:qFormat="1"/>
     <w:lsdException w:name="heading 2" w:semiHidden="1" w:uiPriority="9" w:unhideWhenUsed="1" w:qFormat="1"/>
@@ -1418,7 +1618,6 @@
     <w:lsdException w:name="HTML Sample" w:semiHidden="1" w:unhideWhenUsed="1"/>
     <w:lsdException w:name="HTML Typewriter" w:semiHidden="1" w:unhideWhenUsed="1"/>
     <w:lsdException w:name="HTML Variable" w:semiHidden="1" w:unhideWhenUsed="1"/>
-    <w:lsdException w:name="Normal Table" w:semiHidden="1" w:unhideWhenUsed="1"/>
     <w:lsdException w:name="annotation subject" w:semiHidden="1" w:unhideWhenUsed="1"/>
     <w:lsdException w:name="No List" w:semiHidden="1" w:unhideWhenUsed="1"/>
     <w:lsdException w:name="Outline List 1" w:semiHidden="1" w:unhideWhenUsed="1"/>
@@ -1462,10 +1661,8 @@
     <w:lsdException w:name="Table Elegant" w:semiHidden="1" w:unhideWhenUsed="1"/>
     <w:lsdException w:name="Table Professional" w:semiHidden="1" w:unhideWhenUsed="1"/>
     <w:lsdException w:name="Table Subtle 1" w:semiHidden="1" w:unhideWhenUsed="1"/>
-    <w:lsdException w:name="Table Subtle 2" w:semiHidden="1" w:unhideWhenUsed="1"/>
     <w:lsdException w:name="Table Web 1" w:semiHidden="1" w:unhideWhenUsed="1"/>
     <w:lsdException w:name="Table Web 2" w:semiHidden="1" w:unhideWhenUsed="1"/>
-    <w:lsdException w:name="Table Web 3" w:semiHidden="1" w:unhideWhenUsed="1"/>
     <w:lsdException w:name="Balloon Text" w:semiHidden="1" w:unhideWhenUsed="1"/>
     <w:lsdException w:name="Table Grid" w:uiPriority="39"/>
     <w:lsdException w:name="Table Theme" w:semiHidden="1" w:unhideWhenUsed="1"/>
@@ -1684,6 +1881,10 @@
     <w:lsdException w:name="List Table 5 Dark Accent 6" w:uiPriority="50"/>
     <w:lsdException w:name="List Table 6 Colorful Accent 6" w:uiPriority="51"/>
     <w:lsdException w:name="List Table 7 Colorful Accent 6" w:uiPriority="52"/>
+    <w:lsdException w:name="Mention" w:semiHidden="1" w:unhideWhenUsed="1"/>
+    <w:lsdException w:name="Smart Hyperlink" w:semiHidden="1" w:unhideWhenUsed="1"/>
+    <w:lsdException w:name="Hashtag" w:semiHidden="1" w:unhideWhenUsed="1"/>
+    <w:lsdException w:name="Unresolved Mention" w:semiHidden="1" w:unhideWhenUsed="1"/>
   </w:latentStyles>
   <w:style w:type="paragraph" w:default="1" w:styleId="Normal">
     <w:name w:val="Normal"/>
@@ -1835,6 +2036,104 @@
       <w:color w:val="2F5496" w:themeColor="accent1" w:themeShade="BF"/>
       <w:sz w:val="26"/>
       <w:szCs w:val="26"/>
+    </w:rPr>
+  </w:style>
+  <w:style w:type="character" w:styleId="CommentReference">
+    <w:name w:val="annotation reference"/>
+    <w:basedOn w:val="DefaultParagraphFont"/>
+    <w:uiPriority w:val="99"/>
+    <w:semiHidden/>
+    <w:unhideWhenUsed/>
+    <w:rsid w:val="009A39D7"/>
+    <w:rPr>
+      <w:sz w:val="16"/>
+      <w:szCs w:val="16"/>
+    </w:rPr>
+  </w:style>
+  <w:style w:type="paragraph" w:styleId="CommentText">
+    <w:name w:val="annotation text"/>
+    <w:basedOn w:val="Normal"/>
+    <w:link w:val="CommentTextChar"/>
+    <w:uiPriority w:val="99"/>
+    <w:semiHidden/>
+    <w:unhideWhenUsed/>
+    <w:rsid w:val="009A39D7"/>
+    <w:pPr>
+      <w:spacing w:line="240" w:lineRule="auto"/>
+    </w:pPr>
+    <w:rPr>
+      <w:sz w:val="20"/>
+      <w:szCs w:val="20"/>
+    </w:rPr>
+  </w:style>
+  <w:style w:type="character" w:customStyle="1" w:styleId="CommentTextChar">
+    <w:name w:val="Comment Text Char"/>
+    <w:basedOn w:val="DefaultParagraphFont"/>
+    <w:link w:val="CommentText"/>
+    <w:uiPriority w:val="99"/>
+    <w:semiHidden/>
+    <w:rsid w:val="009A39D7"/>
+    <w:rPr>
+      <w:sz w:val="20"/>
+      <w:szCs w:val="20"/>
+    </w:rPr>
+  </w:style>
+  <w:style w:type="paragraph" w:styleId="CommentSubject">
+    <w:name w:val="annotation subject"/>
+    <w:basedOn w:val="CommentText"/>
+    <w:next w:val="CommentText"/>
+    <w:link w:val="CommentSubjectChar"/>
+    <w:uiPriority w:val="99"/>
+    <w:semiHidden/>
+    <w:unhideWhenUsed/>
+    <w:rsid w:val="009A39D7"/>
+    <w:rPr>
+      <w:b/>
+      <w:bCs/>
+    </w:rPr>
+  </w:style>
+  <w:style w:type="character" w:customStyle="1" w:styleId="CommentSubjectChar">
+    <w:name w:val="Comment Subject Char"/>
+    <w:basedOn w:val="CommentTextChar"/>
+    <w:link w:val="CommentSubject"/>
+    <w:uiPriority w:val="99"/>
+    <w:semiHidden/>
+    <w:rsid w:val="009A39D7"/>
+    <w:rPr>
+      <w:b/>
+      <w:bCs/>
+      <w:sz w:val="20"/>
+      <w:szCs w:val="20"/>
+    </w:rPr>
+  </w:style>
+  <w:style w:type="paragraph" w:styleId="BalloonText">
+    <w:name w:val="Balloon Text"/>
+    <w:basedOn w:val="Normal"/>
+    <w:link w:val="BalloonTextChar"/>
+    <w:uiPriority w:val="99"/>
+    <w:semiHidden/>
+    <w:unhideWhenUsed/>
+    <w:rsid w:val="009A39D7"/>
+    <w:pPr>
+      <w:spacing w:after="0" w:line="240" w:lineRule="auto"/>
+    </w:pPr>
+    <w:rPr>
+      <w:rFonts w:ascii="Segoe UI" w:hAnsi="Segoe UI" w:cs="Segoe UI"/>
+      <w:sz w:val="18"/>
+      <w:szCs w:val="18"/>
+    </w:rPr>
+  </w:style>
+  <w:style w:type="character" w:customStyle="1" w:styleId="BalloonTextChar">
+    <w:name w:val="Balloon Text Char"/>
+    <w:basedOn w:val="DefaultParagraphFont"/>
+    <w:link w:val="BalloonText"/>
+    <w:uiPriority w:val="99"/>
+    <w:semiHidden/>
+    <w:rsid w:val="009A39D7"/>
+    <w:rPr>
+      <w:rFonts w:ascii="Segoe UI" w:hAnsi="Segoe UI" w:cs="Segoe UI"/>
+      <w:sz w:val="18"/>
+      <w:szCs w:val="18"/>
     </w:rPr>
   </w:style>
 </w:styles>

</xml_diff>

<commit_message>
minor changes to docs
</commit_message>
<xml_diff>
--- a/devdocs/paperdraft.docx
+++ b/devdocs/paperdraft.docx
@@ -537,6 +537,8 @@
       <w:r>
         <w:t xml:space="preserve"> algorithms on the example data is provided. </w:t>
       </w:r>
+      <w:commentRangeStart w:id="2"/>
+      <w:commentRangeEnd w:id="2"/>
       <w:r>
         <w:rPr>
           <w:rStyle w:val="CommentReference"/>
@@ -567,10 +569,7 @@
         <w:t xml:space="preserve">recommendations for additional work. </w:t>
       </w:r>
     </w:p>
-    <w:p>
-      <w:bookmarkStart w:id="4" w:name="_GoBack"/>
-      <w:bookmarkEnd w:id="4"/>
-    </w:p>
+    <w:p/>
     <w:p>
       <w:pPr>
         <w:pStyle w:val="Heading1"/>
@@ -679,10 +678,15 @@
     <w:p/>
     <w:p>
       <w:pPr>
-        <w:pStyle w:val="Heading2"/>
-      </w:pPr>
-      <w:r>
-        <w:t>Data</w:t>
+        <w:pStyle w:val="Heading1"/>
+      </w:pPr>
+      <w:r>
+        <w:t>Da</w:t>
+      </w:r>
+      <w:bookmarkStart w:id="4" w:name="_GoBack"/>
+      <w:bookmarkEnd w:id="4"/>
+      <w:r>
+        <w:t>ta</w:t>
       </w:r>
     </w:p>
     <w:p>
@@ -1113,6 +1117,7 @@
 <w16cid:commentsIds xmlns:wpc="http://schemas.microsoft.com/office/word/2010/wordprocessingCanvas" xmlns:cx="http://schemas.microsoft.com/office/drawing/2014/chartex" xmlns:cx1="http://schemas.microsoft.com/office/drawing/2015/9/8/chartex" xmlns:cx2="http://schemas.microsoft.com/office/drawing/2015/10/21/chartex" xmlns:cx3="http://schemas.microsoft.com/office/drawing/2016/5/9/chartex" xmlns:cx4="http://schemas.microsoft.com/office/drawing/2016/5/10/chartex" xmlns:cx5="http://schemas.microsoft.com/office/drawing/2016/5/11/chartex" xmlns:cx6="http://schemas.microsoft.com/office/drawing/2016/5/12/chartex" xmlns:cx7="http://schemas.microsoft.com/office/drawing/2016/5/13/chartex" xmlns:cx8="http://schemas.microsoft.com/office/drawing/2016/5/14/chartex" xmlns:mc="http://schemas.openxmlformats.org/markup-compatibility/2006" xmlns:aink="http://schemas.microsoft.com/office/drawing/2016/ink" xmlns:am3d="http://schemas.microsoft.com/office/drawing/2017/model3d" xmlns:o="urn:schemas-microsoft-com:office:office" xmlns:r="http://schemas.openxmlformats.org/officeDocument/2006/relationships" xmlns:m="http://schemas.openxmlformats.org/officeDocument/2006/math" xmlns:v="urn:schemas-microsoft-com:vml" xmlns:wp14="http://schemas.microsoft.com/office/word/2010/wordprocessingDrawing" xmlns:wp="http://schemas.openxmlformats.org/drawingml/2006/wordprocessingDrawing" xmlns:w10="urn:schemas-microsoft-com:office:word" xmlns:w="http://schemas.openxmlformats.org/wordprocessingml/2006/main" xmlns:w14="http://schemas.microsoft.com/office/word/2010/wordml" xmlns:w15="http://schemas.microsoft.com/office/word/2012/wordml" xmlns:w16cid="http://schemas.microsoft.com/office/word/2016/wordml/cid" xmlns:w16se="http://schemas.microsoft.com/office/word/2015/wordml/symex" xmlns:wpg="http://schemas.microsoft.com/office/word/2010/wordprocessingGroup" xmlns:wpi="http://schemas.microsoft.com/office/word/2010/wordprocessingInk" xmlns:wne="http://schemas.microsoft.com/office/word/2006/wordml" xmlns:wps="http://schemas.microsoft.com/office/word/2010/wordprocessingShape" mc:Ignorable="w14 w15 w16se w16cid wp14">
   <w16cid:commentId w16cid:paraId="3B5AFC76" w16cid:durableId="1FEEDC35"/>
   <w16cid:commentId w16cid:paraId="79BF1544" w16cid:durableId="1FF1ABEC"/>
+  <w16cid:commentId w16cid:paraId="0650D447" w16cid:durableId="1FF32D06"/>
   <w16cid:commentId w16cid:paraId="087075BA" w16cid:durableId="1FF1AF0C"/>
 </w16cid:commentsIds>
 </file>

</xml_diff>